<commit_message>
update rule and slides
</commit_message>
<xml_diff>
--- a/doc/rules_static.docx
+++ b/doc/rules_static.docx
@@ -14,7 +14,7 @@
       <w:r>
         <w:t xml:space="preserve">Reference: </w:t>
       </w:r>
-      <w:hyperlink r:id="rId5" w:history="1">
+      <w:hyperlink r:id="rId7" w:history="1">
         <w:r>
           <w:rPr>
             <w:rStyle w:val="Hyperlink"/>
@@ -177,7 +177,7 @@
                           <pic:cNvPicPr/>
                         </pic:nvPicPr>
                         <pic:blipFill>
-                          <a:blip r:embed="rId6"/>
+                          <a:blip r:embed="rId8"/>
                           <a:stretch>
                             <a:fillRect/>
                           </a:stretch>
@@ -308,183 +308,6 @@
                   <wp:extent cx="1714500" cy="2052090"/>
                   <wp:effectExtent l="0" t="0" r="0" b="5715"/>
                   <wp:docPr id="18" name="Picture 18"/>
-                  <wp:cNvGraphicFramePr>
-                    <a:graphicFrameLocks xmlns:a="http://schemas.openxmlformats.org/drawingml/2006/main" noChangeAspect="1"/>
-                  </wp:cNvGraphicFramePr>
-                  <a:graphic xmlns:a="http://schemas.openxmlformats.org/drawingml/2006/main">
-                    <a:graphicData uri="http://schemas.openxmlformats.org/drawingml/2006/picture">
-                      <pic:pic xmlns:pic="http://schemas.openxmlformats.org/drawingml/2006/picture">
-                        <pic:nvPicPr>
-                          <pic:cNvPr id="1" name=""/>
-                          <pic:cNvPicPr/>
-                        </pic:nvPicPr>
-                        <pic:blipFill>
-                          <a:blip r:embed="rId7"/>
-                          <a:stretch>
-                            <a:fillRect/>
-                          </a:stretch>
-                        </pic:blipFill>
-                        <pic:spPr>
-                          <a:xfrm>
-                            <a:off x="0" y="0"/>
-                            <a:ext cx="1737212" cy="2079274"/>
-                          </a:xfrm>
-                          <a:prstGeom prst="rect">
-                            <a:avLst/>
-                          </a:prstGeom>
-                        </pic:spPr>
-                      </pic:pic>
-                    </a:graphicData>
-                  </a:graphic>
-                </wp:inline>
-              </w:drawing>
-            </w:r>
-          </w:p>
-        </w:tc>
-        <w:tc>
-          <w:tcPr>
-            <w:tcW w:w="1999" w:type="dxa"/>
-            <w:vAlign w:val="center"/>
-          </w:tcPr>
-          <w:p>
-            <w:pPr>
-              <w:jc w:val="center"/>
-              <w:cnfStyle w:val="000000000000" w:firstRow="0" w:lastRow="0" w:firstColumn="0" w:lastColumn="0" w:oddVBand="0" w:evenVBand="0" w:oddHBand="0" w:evenHBand="0" w:firstRowFirstColumn="0" w:firstRowLastColumn="0" w:lastRowFirstColumn="0" w:lastRowLastColumn="0"/>
-              <w:rPr>
-                <w:rFonts w:ascii="Roboto" w:hAnsi="Roboto"/>
-                <w:color w:val="5F6368"/>
-                <w:shd w:val="clear" w:color="auto" w:fill="FFFFFF"/>
-              </w:rPr>
-            </w:pPr>
-            <w:r>
-              <w:rPr>
-                <w:rFonts w:ascii="Roboto" w:hAnsi="Roboto"/>
-                <w:color w:val="5F6368"/>
-                <w:shd w:val="clear" w:color="auto" w:fill="FFFFFF"/>
-              </w:rPr>
-              <w:t>Input cannot pass through the material it belongs to</w:t>
-            </w:r>
-          </w:p>
-        </w:tc>
-      </w:tr>
-      <w:tr>
-        <w:trPr>
-          <w:trHeight w:val="319"/>
-          <w:jc w:val="center"/>
-        </w:trPr>
-        <w:tc>
-          <w:tcPr>
-            <w:cnfStyle w:val="001000000000" w:firstRow="0" w:lastRow="0" w:firstColumn="1" w:lastColumn="0" w:oddVBand="0" w:evenVBand="0" w:oddHBand="0" w:evenHBand="0" w:firstRowFirstColumn="0" w:firstRowLastColumn="0" w:lastRowFirstColumn="0" w:lastRowLastColumn="0"/>
-            <w:tcW w:w="999" w:type="dxa"/>
-            <w:vAlign w:val="center"/>
-          </w:tcPr>
-          <w:p>
-            <w:pPr>
-              <w:jc w:val="center"/>
-              <w:rPr>
-                <w:b w:val="0"/>
-              </w:rPr>
-            </w:pPr>
-            <w:r>
-              <w:rPr>
-                <w:b w:val="0"/>
-              </w:rPr>
-              <w:t>E3</w:t>
-            </w:r>
-          </w:p>
-        </w:tc>
-        <w:tc>
-          <w:tcPr>
-            <w:tcW w:w="1182" w:type="dxa"/>
-            <w:vAlign w:val="center"/>
-          </w:tcPr>
-          <w:p>
-            <w:pPr>
-              <w:jc w:val="center"/>
-              <w:cnfStyle w:val="000000000000" w:firstRow="0" w:lastRow="0" w:firstColumn="0" w:lastColumn="0" w:oddVBand="0" w:evenVBand="0" w:oddHBand="0" w:evenHBand="0" w:firstRowFirstColumn="0" w:firstRowLastColumn="0" w:lastRowFirstColumn="0" w:lastRowLastColumn="0"/>
-            </w:pPr>
-            <w:r>
-              <w:rPr>
-                <w:rFonts w:hint="eastAsia"/>
-              </w:rPr>
-              <w:t>Na</w:t>
-            </w:r>
-            <w:r>
-              <w:t>vigator</w:t>
-            </w:r>
-          </w:p>
-        </w:tc>
-        <w:tc>
-          <w:tcPr>
-            <w:tcW w:w="6256" w:type="dxa"/>
-            <w:vAlign w:val="center"/>
-          </w:tcPr>
-          <w:p>
-            <w:pPr>
-              <w:jc w:val="center"/>
-              <w:cnfStyle w:val="000000000000" w:firstRow="0" w:lastRow="0" w:firstColumn="0" w:lastColumn="0" w:oddVBand="0" w:evenVBand="0" w:oddHBand="0" w:evenHBand="0" w:firstRowFirstColumn="0" w:firstRowLastColumn="0" w:lastRowFirstColumn="0" w:lastRowLastColumn="0"/>
-              <w:rPr>
-                <w:noProof/>
-              </w:rPr>
-            </w:pPr>
-            <w:r>
-              <w:rPr>
-                <w:noProof/>
-              </w:rPr>
-              <w:drawing>
-                <wp:inline distT="0" distB="0" distL="0" distR="0" wp14:anchorId="6BCE6C0E" wp14:editId="38C43EC4">
-                  <wp:extent cx="3181350" cy="3185931"/>
-                  <wp:effectExtent l="0" t="0" r="0" b="0"/>
-                  <wp:docPr id="23" name="Picture 23"/>
-                  <wp:cNvGraphicFramePr>
-                    <a:graphicFrameLocks xmlns:a="http://schemas.openxmlformats.org/drawingml/2006/main" noChangeAspect="1"/>
-                  </wp:cNvGraphicFramePr>
-                  <a:graphic xmlns:a="http://schemas.openxmlformats.org/drawingml/2006/main">
-                    <a:graphicData uri="http://schemas.openxmlformats.org/drawingml/2006/picture">
-                      <pic:pic xmlns:pic="http://schemas.openxmlformats.org/drawingml/2006/picture">
-                        <pic:nvPicPr>
-                          <pic:cNvPr id="1" name=""/>
-                          <pic:cNvPicPr/>
-                        </pic:nvPicPr>
-                        <pic:blipFill>
-                          <a:blip r:embed="rId8"/>
-                          <a:stretch>
-                            <a:fillRect/>
-                          </a:stretch>
-                        </pic:blipFill>
-                        <pic:spPr>
-                          <a:xfrm>
-                            <a:off x="0" y="0"/>
-                            <a:ext cx="3194774" cy="3199375"/>
-                          </a:xfrm>
-                          <a:prstGeom prst="rect">
-                            <a:avLst/>
-                          </a:prstGeom>
-                        </pic:spPr>
-                      </pic:pic>
-                    </a:graphicData>
-                  </a:graphic>
-                </wp:inline>
-              </w:drawing>
-            </w:r>
-          </w:p>
-          <w:p>
-            <w:pPr>
-              <w:jc w:val="center"/>
-              <w:cnfStyle w:val="000000000000" w:firstRow="0" w:lastRow="0" w:firstColumn="0" w:lastColumn="0" w:oddVBand="0" w:evenVBand="0" w:oddHBand="0" w:evenHBand="0" w:firstRowFirstColumn="0" w:firstRowLastColumn="0" w:lastRowFirstColumn="0" w:lastRowLastColumn="0"/>
-              <w:rPr>
-                <w:noProof/>
-              </w:rPr>
-            </w:pPr>
-            <w:r>
-              <w:rPr>
-                <w:noProof/>
-              </w:rPr>
-              <w:drawing>
-                <wp:inline distT="0" distB="0" distL="0" distR="0" wp14:anchorId="7BDCCC7F" wp14:editId="609E15CD">
-                  <wp:extent cx="3835400" cy="551180"/>
-                  <wp:effectExtent l="0" t="0" r="0" b="1270"/>
-                  <wp:docPr id="24" name="Picture 24"/>
                   <wp:cNvGraphicFramePr>
                     <a:graphicFrameLocks xmlns:a="http://schemas.openxmlformats.org/drawingml/2006/main" noChangeAspect="1"/>
                   </wp:cNvGraphicFramePr>
@@ -504,6 +327,183 @@
                         <pic:spPr>
                           <a:xfrm>
                             <a:off x="0" y="0"/>
+                            <a:ext cx="1737212" cy="2079274"/>
+                          </a:xfrm>
+                          <a:prstGeom prst="rect">
+                            <a:avLst/>
+                          </a:prstGeom>
+                        </pic:spPr>
+                      </pic:pic>
+                    </a:graphicData>
+                  </a:graphic>
+                </wp:inline>
+              </w:drawing>
+            </w:r>
+          </w:p>
+        </w:tc>
+        <w:tc>
+          <w:tcPr>
+            <w:tcW w:w="1999" w:type="dxa"/>
+            <w:vAlign w:val="center"/>
+          </w:tcPr>
+          <w:p>
+            <w:pPr>
+              <w:jc w:val="center"/>
+              <w:cnfStyle w:val="000000000000" w:firstRow="0" w:lastRow="0" w:firstColumn="0" w:lastColumn="0" w:oddVBand="0" w:evenVBand="0" w:oddHBand="0" w:evenHBand="0" w:firstRowFirstColumn="0" w:firstRowLastColumn="0" w:lastRowFirstColumn="0" w:lastRowLastColumn="0"/>
+              <w:rPr>
+                <w:rFonts w:ascii="Roboto" w:hAnsi="Roboto"/>
+                <w:color w:val="5F6368"/>
+                <w:shd w:val="clear" w:color="auto" w:fill="FFFFFF"/>
+              </w:rPr>
+            </w:pPr>
+            <w:r>
+              <w:rPr>
+                <w:rFonts w:ascii="Roboto" w:hAnsi="Roboto"/>
+                <w:color w:val="5F6368"/>
+                <w:shd w:val="clear" w:color="auto" w:fill="FFFFFF"/>
+              </w:rPr>
+              <w:t>Input cannot pass through the material it belongs to</w:t>
+            </w:r>
+          </w:p>
+        </w:tc>
+      </w:tr>
+      <w:tr>
+        <w:trPr>
+          <w:trHeight w:val="319"/>
+          <w:jc w:val="center"/>
+        </w:trPr>
+        <w:tc>
+          <w:tcPr>
+            <w:cnfStyle w:val="001000000000" w:firstRow="0" w:lastRow="0" w:firstColumn="1" w:lastColumn="0" w:oddVBand="0" w:evenVBand="0" w:oddHBand="0" w:evenHBand="0" w:firstRowFirstColumn="0" w:firstRowLastColumn="0" w:lastRowFirstColumn="0" w:lastRowLastColumn="0"/>
+            <w:tcW w:w="999" w:type="dxa"/>
+            <w:vAlign w:val="center"/>
+          </w:tcPr>
+          <w:p>
+            <w:pPr>
+              <w:jc w:val="center"/>
+              <w:rPr>
+                <w:b w:val="0"/>
+              </w:rPr>
+            </w:pPr>
+            <w:r>
+              <w:rPr>
+                <w:b w:val="0"/>
+              </w:rPr>
+              <w:t>E3</w:t>
+            </w:r>
+          </w:p>
+        </w:tc>
+        <w:tc>
+          <w:tcPr>
+            <w:tcW w:w="1182" w:type="dxa"/>
+            <w:vAlign w:val="center"/>
+          </w:tcPr>
+          <w:p>
+            <w:pPr>
+              <w:jc w:val="center"/>
+              <w:cnfStyle w:val="000000000000" w:firstRow="0" w:lastRow="0" w:firstColumn="0" w:lastColumn="0" w:oddVBand="0" w:evenVBand="0" w:oddHBand="0" w:evenHBand="0" w:firstRowFirstColumn="0" w:firstRowLastColumn="0" w:lastRowFirstColumn="0" w:lastRowLastColumn="0"/>
+            </w:pPr>
+            <w:r>
+              <w:rPr>
+                <w:rFonts w:hint="eastAsia"/>
+              </w:rPr>
+              <w:t>Na</w:t>
+            </w:r>
+            <w:r>
+              <w:t>vigator</w:t>
+            </w:r>
+          </w:p>
+        </w:tc>
+        <w:tc>
+          <w:tcPr>
+            <w:tcW w:w="6256" w:type="dxa"/>
+            <w:vAlign w:val="center"/>
+          </w:tcPr>
+          <w:p>
+            <w:pPr>
+              <w:jc w:val="center"/>
+              <w:cnfStyle w:val="000000000000" w:firstRow="0" w:lastRow="0" w:firstColumn="0" w:lastColumn="0" w:oddVBand="0" w:evenVBand="0" w:oddHBand="0" w:evenHBand="0" w:firstRowFirstColumn="0" w:firstRowLastColumn="0" w:lastRowFirstColumn="0" w:lastRowLastColumn="0"/>
+              <w:rPr>
+                <w:noProof/>
+              </w:rPr>
+            </w:pPr>
+            <w:r>
+              <w:rPr>
+                <w:noProof/>
+              </w:rPr>
+              <w:drawing>
+                <wp:inline distT="0" distB="0" distL="0" distR="0" wp14:anchorId="6BCE6C0E" wp14:editId="38C43EC4">
+                  <wp:extent cx="3181350" cy="3185931"/>
+                  <wp:effectExtent l="0" t="0" r="0" b="0"/>
+                  <wp:docPr id="23" name="Picture 23"/>
+                  <wp:cNvGraphicFramePr>
+                    <a:graphicFrameLocks xmlns:a="http://schemas.openxmlformats.org/drawingml/2006/main" noChangeAspect="1"/>
+                  </wp:cNvGraphicFramePr>
+                  <a:graphic xmlns:a="http://schemas.openxmlformats.org/drawingml/2006/main">
+                    <a:graphicData uri="http://schemas.openxmlformats.org/drawingml/2006/picture">
+                      <pic:pic xmlns:pic="http://schemas.openxmlformats.org/drawingml/2006/picture">
+                        <pic:nvPicPr>
+                          <pic:cNvPr id="1" name=""/>
+                          <pic:cNvPicPr/>
+                        </pic:nvPicPr>
+                        <pic:blipFill>
+                          <a:blip r:embed="rId10"/>
+                          <a:stretch>
+                            <a:fillRect/>
+                          </a:stretch>
+                        </pic:blipFill>
+                        <pic:spPr>
+                          <a:xfrm>
+                            <a:off x="0" y="0"/>
+                            <a:ext cx="3194774" cy="3199375"/>
+                          </a:xfrm>
+                          <a:prstGeom prst="rect">
+                            <a:avLst/>
+                          </a:prstGeom>
+                        </pic:spPr>
+                      </pic:pic>
+                    </a:graphicData>
+                  </a:graphic>
+                </wp:inline>
+              </w:drawing>
+            </w:r>
+          </w:p>
+          <w:p>
+            <w:pPr>
+              <w:jc w:val="center"/>
+              <w:cnfStyle w:val="000000000000" w:firstRow="0" w:lastRow="0" w:firstColumn="0" w:lastColumn="0" w:oddVBand="0" w:evenVBand="0" w:oddHBand="0" w:evenHBand="0" w:firstRowFirstColumn="0" w:firstRowLastColumn="0" w:lastRowFirstColumn="0" w:lastRowLastColumn="0"/>
+              <w:rPr>
+                <w:noProof/>
+              </w:rPr>
+            </w:pPr>
+            <w:r>
+              <w:rPr>
+                <w:noProof/>
+              </w:rPr>
+              <w:drawing>
+                <wp:inline distT="0" distB="0" distL="0" distR="0" wp14:anchorId="7BDCCC7F" wp14:editId="609E15CD">
+                  <wp:extent cx="3835400" cy="551180"/>
+                  <wp:effectExtent l="0" t="0" r="0" b="1270"/>
+                  <wp:docPr id="24" name="Picture 24"/>
+                  <wp:cNvGraphicFramePr>
+                    <a:graphicFrameLocks xmlns:a="http://schemas.openxmlformats.org/drawingml/2006/main" noChangeAspect="1"/>
+                  </wp:cNvGraphicFramePr>
+                  <a:graphic xmlns:a="http://schemas.openxmlformats.org/drawingml/2006/main">
+                    <a:graphicData uri="http://schemas.openxmlformats.org/drawingml/2006/picture">
+                      <pic:pic xmlns:pic="http://schemas.openxmlformats.org/drawingml/2006/picture">
+                        <pic:nvPicPr>
+                          <pic:cNvPr id="1" name=""/>
+                          <pic:cNvPicPr/>
+                        </pic:nvPicPr>
+                        <pic:blipFill>
+                          <a:blip r:embed="rId11"/>
+                          <a:stretch>
+                            <a:fillRect/>
+                          </a:stretch>
+                        </pic:blipFill>
+                        <pic:spPr>
+                          <a:xfrm>
+                            <a:off x="0" y="0"/>
                             <a:ext cx="3872913" cy="556571"/>
                           </a:xfrm>
                           <a:prstGeom prst="rect">
@@ -558,7 +558,7 @@
       <w:r>
         <w:t xml:space="preserve">Reference: </w:t>
       </w:r>
-      <w:hyperlink r:id="rId10" w:history="1">
+      <w:hyperlink r:id="rId12" w:anchor="baseline" w:history="1">
         <w:r>
           <w:rPr>
             <w:rStyle w:val="Hyperlink"/>
@@ -598,9 +598,6 @@
           <w:p>
             <w:pPr>
               <w:jc w:val="center"/>
-              <w:rPr>
-                <w:rFonts w:hint="eastAsia"/>
-              </w:rPr>
             </w:pPr>
             <w:r>
               <w:t>Number</w:t>
@@ -616,9 +613,6 @@
             <w:pPr>
               <w:jc w:val="center"/>
               <w:cnfStyle w:val="100000000000" w:firstRow="1" w:lastRow="0" w:firstColumn="0" w:lastColumn="0" w:oddVBand="0" w:evenVBand="0" w:oddHBand="0" w:evenHBand="0" w:firstRowFirstColumn="0" w:firstRowLastColumn="0" w:lastRowFirstColumn="0" w:lastRowLastColumn="0"/>
-              <w:rPr>
-                <w:rFonts w:hint="eastAsia"/>
-              </w:rPr>
             </w:pPr>
             <w:r>
               <w:t>Aspect</w:t>
@@ -634,9 +628,6 @@
             <w:pPr>
               <w:jc w:val="center"/>
               <w:cnfStyle w:val="100000000000" w:firstRow="1" w:lastRow="0" w:firstColumn="0" w:lastColumn="0" w:oddVBand="0" w:evenVBand="0" w:oddHBand="0" w:evenHBand="0" w:firstRowFirstColumn="0" w:firstRowLastColumn="0" w:lastRowFirstColumn="0" w:lastRowLastColumn="0"/>
-              <w:rPr>
-                <w:rFonts w:hint="eastAsia"/>
-              </w:rPr>
             </w:pPr>
             <w:r>
               <w:t>Illustration</w:t>
@@ -652,9 +643,6 @@
             <w:pPr>
               <w:jc w:val="center"/>
               <w:cnfStyle w:val="100000000000" w:firstRow="1" w:lastRow="0" w:firstColumn="0" w:lastColumn="0" w:oddVBand="0" w:evenVBand="0" w:oddHBand="0" w:evenHBand="0" w:firstRowFirstColumn="0" w:firstRowLastColumn="0" w:lastRowFirstColumn="0" w:lastRowLastColumn="0"/>
-              <w:rPr>
-                <w:rFonts w:hint="eastAsia"/>
-              </w:rPr>
             </w:pPr>
             <w:r>
               <w:t>Rule</w:t>
@@ -677,7 +665,6 @@
             <w:pPr>
               <w:jc w:val="center"/>
               <w:rPr>
-                <w:rFonts w:hint="eastAsia"/>
                 <w:b w:val="0"/>
               </w:rPr>
             </w:pPr>
@@ -698,9 +685,6 @@
             <w:pPr>
               <w:jc w:val="center"/>
               <w:cnfStyle w:val="000000000000" w:firstRow="0" w:lastRow="0" w:firstColumn="0" w:lastColumn="0" w:oddVBand="0" w:evenVBand="0" w:oddHBand="0" w:evenHBand="0" w:firstRowFirstColumn="0" w:firstRowLastColumn="0" w:lastRowFirstColumn="0" w:lastRowLastColumn="0"/>
-              <w:rPr>
-                <w:rFonts w:hint="eastAsia"/>
-              </w:rPr>
             </w:pPr>
             <w:r>
               <w:t>Bottom Navigator</w:t>
@@ -726,285 +710,6 @@
                   <wp:extent cx="2874055" cy="1473200"/>
                   <wp:effectExtent l="0" t="0" r="2540" b="0"/>
                   <wp:docPr id="1" name="Picture 1"/>
-                  <wp:cNvGraphicFramePr>
-                    <a:graphicFrameLocks xmlns:a="http://schemas.openxmlformats.org/drawingml/2006/main" noChangeAspect="1"/>
-                  </wp:cNvGraphicFramePr>
-                  <a:graphic xmlns:a="http://schemas.openxmlformats.org/drawingml/2006/main">
-                    <a:graphicData uri="http://schemas.openxmlformats.org/drawingml/2006/picture">
-                      <pic:pic xmlns:pic="http://schemas.openxmlformats.org/drawingml/2006/picture">
-                        <pic:nvPicPr>
-                          <pic:cNvPr id="1" name=""/>
-                          <pic:cNvPicPr/>
-                        </pic:nvPicPr>
-                        <pic:blipFill>
-                          <a:blip r:embed="rId11"/>
-                          <a:stretch>
-                            <a:fillRect/>
-                          </a:stretch>
-                        </pic:blipFill>
-                        <pic:spPr>
-                          <a:xfrm>
-                            <a:off x="0" y="0"/>
-                            <a:ext cx="2876032" cy="1474213"/>
-                          </a:xfrm>
-                          <a:prstGeom prst="rect">
-                            <a:avLst/>
-                          </a:prstGeom>
-                        </pic:spPr>
-                      </pic:pic>
-                    </a:graphicData>
-                  </a:graphic>
-                </wp:inline>
-              </w:drawing>
-            </w:r>
-          </w:p>
-          <w:p>
-            <w:pPr>
-              <w:jc w:val="center"/>
-              <w:cnfStyle w:val="000000000000" w:firstRow="0" w:lastRow="0" w:firstColumn="0" w:lastColumn="0" w:oddVBand="0" w:evenVBand="0" w:oddHBand="0" w:evenHBand="0" w:firstRowFirstColumn="0" w:firstRowLastColumn="0" w:lastRowFirstColumn="0" w:lastRowLastColumn="0"/>
-              <w:rPr>
-                <w:rFonts w:hint="eastAsia"/>
-              </w:rPr>
-            </w:pPr>
-          </w:p>
-        </w:tc>
-        <w:tc>
-          <w:tcPr>
-            <w:tcW w:w="2062" w:type="dxa"/>
-            <w:vAlign w:val="center"/>
-          </w:tcPr>
-          <w:p>
-            <w:pPr>
-              <w:jc w:val="center"/>
-              <w:cnfStyle w:val="000000000000" w:firstRow="0" w:lastRow="0" w:firstColumn="0" w:lastColumn="0" w:oddVBand="0" w:evenVBand="0" w:oddHBand="0" w:evenHBand="0" w:firstRowFirstColumn="0" w:firstRowLastColumn="0" w:lastRowFirstColumn="0" w:lastRowLastColumn="0"/>
-              <w:rPr>
-                <w:rFonts w:hint="eastAsia"/>
-              </w:rPr>
-            </w:pPr>
-            <w:r>
-              <w:rPr>
-                <w:rFonts w:ascii="Roboto" w:hAnsi="Roboto"/>
-                <w:color w:val="5F6368"/>
-                <w:sz w:val="21"/>
-                <w:szCs w:val="21"/>
-                <w:shd w:val="clear" w:color="auto" w:fill="FFFFFF"/>
-              </w:rPr>
-              <w:t>Elements of the bottom navigation bar align to the 4dp grid</w:t>
-            </w:r>
-          </w:p>
-        </w:tc>
-      </w:tr>
-      <w:tr>
-        <w:trPr>
-          <w:trHeight w:val="314"/>
-          <w:jc w:val="center"/>
-        </w:trPr>
-        <w:tc>
-          <w:tcPr>
-            <w:cnfStyle w:val="001000000000" w:firstRow="0" w:lastRow="0" w:firstColumn="1" w:lastColumn="0" w:oddVBand="0" w:evenVBand="0" w:oddHBand="0" w:evenHBand="0" w:firstRowFirstColumn="0" w:firstRowLastColumn="0" w:lastRowFirstColumn="0" w:lastRowLastColumn="0"/>
-            <w:tcW w:w="999" w:type="dxa"/>
-            <w:vAlign w:val="center"/>
-          </w:tcPr>
-          <w:p>
-            <w:pPr>
-              <w:jc w:val="center"/>
-              <w:rPr>
-                <w:rFonts w:hint="eastAsia"/>
-                <w:b w:val="0"/>
-              </w:rPr>
-            </w:pPr>
-            <w:r>
-              <w:rPr>
-                <w:b w:val="0"/>
-              </w:rPr>
-              <w:t>L2</w:t>
-            </w:r>
-          </w:p>
-        </w:tc>
-        <w:tc>
-          <w:tcPr>
-            <w:tcW w:w="1123" w:type="dxa"/>
-            <w:vAlign w:val="center"/>
-          </w:tcPr>
-          <w:p>
-            <w:pPr>
-              <w:jc w:val="center"/>
-              <w:cnfStyle w:val="000000000000" w:firstRow="0" w:lastRow="0" w:firstColumn="0" w:lastColumn="0" w:oddVBand="0" w:evenVBand="0" w:oddHBand="0" w:evenHBand="0" w:firstRowFirstColumn="0" w:firstRowLastColumn="0" w:lastRowFirstColumn="0" w:lastRowLastColumn="0"/>
-              <w:rPr>
-                <w:rFonts w:hint="eastAsia"/>
-              </w:rPr>
-            </w:pPr>
-            <w:r>
-              <w:t>Click Target</w:t>
-            </w:r>
-          </w:p>
-        </w:tc>
-        <w:tc>
-          <w:tcPr>
-            <w:tcW w:w="5452" w:type="dxa"/>
-            <w:vAlign w:val="center"/>
-          </w:tcPr>
-          <w:p>
-            <w:pPr>
-              <w:jc w:val="center"/>
-              <w:cnfStyle w:val="000000000000" w:firstRow="0" w:lastRow="0" w:firstColumn="0" w:lastColumn="0" w:oddVBand="0" w:evenVBand="0" w:oddHBand="0" w:evenHBand="0" w:firstRowFirstColumn="0" w:firstRowLastColumn="0" w:lastRowFirstColumn="0" w:lastRowLastColumn="0"/>
-            </w:pPr>
-            <w:r>
-              <w:rPr>
-                <w:noProof/>
-              </w:rPr>
-              <w:drawing>
-                <wp:inline distT="0" distB="0" distL="0" distR="0" wp14:anchorId="0238ECF9" wp14:editId="05CED9D1">
-                  <wp:extent cx="3238500" cy="1416889"/>
-                  <wp:effectExtent l="0" t="0" r="0" b="0"/>
-                  <wp:docPr id="3" name="Picture 3"/>
-                  <wp:cNvGraphicFramePr>
-                    <a:graphicFrameLocks xmlns:a="http://schemas.openxmlformats.org/drawingml/2006/main" noChangeAspect="1"/>
-                  </wp:cNvGraphicFramePr>
-                  <a:graphic xmlns:a="http://schemas.openxmlformats.org/drawingml/2006/main">
-                    <a:graphicData uri="http://schemas.openxmlformats.org/drawingml/2006/picture">
-                      <pic:pic xmlns:pic="http://schemas.openxmlformats.org/drawingml/2006/picture">
-                        <pic:nvPicPr>
-                          <pic:cNvPr id="1" name=""/>
-                          <pic:cNvPicPr/>
-                        </pic:nvPicPr>
-                        <pic:blipFill>
-                          <a:blip r:embed="rId12"/>
-                          <a:stretch>
-                            <a:fillRect/>
-                          </a:stretch>
-                        </pic:blipFill>
-                        <pic:spPr>
-                          <a:xfrm>
-                            <a:off x="0" y="0"/>
-                            <a:ext cx="3264972" cy="1428471"/>
-                          </a:xfrm>
-                          <a:prstGeom prst="rect">
-                            <a:avLst/>
-                          </a:prstGeom>
-                        </pic:spPr>
-                      </pic:pic>
-                    </a:graphicData>
-                  </a:graphic>
-                </wp:inline>
-              </w:drawing>
-            </w:r>
-          </w:p>
-          <w:p>
-            <w:pPr>
-              <w:jc w:val="center"/>
-              <w:cnfStyle w:val="000000000000" w:firstRow="0" w:lastRow="0" w:firstColumn="0" w:lastColumn="0" w:oddVBand="0" w:evenVBand="0" w:oddHBand="0" w:evenHBand="0" w:firstRowFirstColumn="0" w:firstRowLastColumn="0" w:lastRowFirstColumn="0" w:lastRowLastColumn="0"/>
-              <w:rPr>
-                <w:rFonts w:hint="eastAsia"/>
-              </w:rPr>
-            </w:pPr>
-          </w:p>
-        </w:tc>
-        <w:tc>
-          <w:tcPr>
-            <w:tcW w:w="2062" w:type="dxa"/>
-            <w:vAlign w:val="center"/>
-          </w:tcPr>
-          <w:p>
-            <w:pPr>
-              <w:jc w:val="center"/>
-              <w:cnfStyle w:val="000000000000" w:firstRow="0" w:lastRow="0" w:firstColumn="0" w:lastColumn="0" w:oddVBand="0" w:evenVBand="0" w:oddHBand="0" w:evenHBand="0" w:firstRowFirstColumn="0" w:firstRowLastColumn="0" w:lastRowFirstColumn="0" w:lastRowLastColumn="0"/>
-              <w:rPr>
-                <w:rFonts w:hint="eastAsia"/>
-              </w:rPr>
-            </w:pPr>
-            <w:r>
-              <w:rPr>
-                <w:rFonts w:ascii="Roboto" w:hAnsi="Roboto"/>
-                <w:color w:val="5F6368"/>
-                <w:shd w:val="clear" w:color="auto" w:fill="FFFFFF"/>
-              </w:rPr>
-              <w:t xml:space="preserve">On non-touch-UIs, click targets should be at least 24 x 24 </w:t>
-            </w:r>
-            <w:proofErr w:type="spellStart"/>
-            <w:r>
-              <w:rPr>
-                <w:rFonts w:ascii="Roboto" w:hAnsi="Roboto"/>
-                <w:color w:val="5F6368"/>
-                <w:shd w:val="clear" w:color="auto" w:fill="FFFFFF"/>
-              </w:rPr>
-              <w:t>dp</w:t>
-            </w:r>
-            <w:proofErr w:type="spellEnd"/>
-            <w:r>
-              <w:rPr>
-                <w:rFonts w:ascii="Roboto" w:hAnsi="Roboto"/>
-                <w:color w:val="5F6368"/>
-                <w:shd w:val="clear" w:color="auto" w:fill="FFFFFF"/>
-              </w:rPr>
-              <w:t xml:space="preserve"> with at least 8dp of space between them</w:t>
-            </w:r>
-          </w:p>
-        </w:tc>
-      </w:tr>
-      <w:tr>
-        <w:trPr>
-          <w:trHeight w:val="314"/>
-          <w:jc w:val="center"/>
-        </w:trPr>
-        <w:tc>
-          <w:tcPr>
-            <w:cnfStyle w:val="001000000000" w:firstRow="0" w:lastRow="0" w:firstColumn="1" w:lastColumn="0" w:oddVBand="0" w:evenVBand="0" w:oddHBand="0" w:evenHBand="0" w:firstRowFirstColumn="0" w:firstRowLastColumn="0" w:lastRowFirstColumn="0" w:lastRowLastColumn="0"/>
-            <w:tcW w:w="999" w:type="dxa"/>
-            <w:vAlign w:val="center"/>
-          </w:tcPr>
-          <w:p>
-            <w:pPr>
-              <w:jc w:val="center"/>
-              <w:rPr>
-                <w:b w:val="0"/>
-              </w:rPr>
-            </w:pPr>
-            <w:r>
-              <w:rPr>
-                <w:b w:val="0"/>
-              </w:rPr>
-              <w:t xml:space="preserve">L3 </w:t>
-            </w:r>
-          </w:p>
-        </w:tc>
-        <w:tc>
-          <w:tcPr>
-            <w:tcW w:w="1123" w:type="dxa"/>
-            <w:vAlign w:val="center"/>
-          </w:tcPr>
-          <w:p>
-            <w:pPr>
-              <w:jc w:val="center"/>
-              <w:cnfStyle w:val="000000000000" w:firstRow="0" w:lastRow="0" w:firstColumn="0" w:lastColumn="0" w:oddVBand="0" w:evenVBand="0" w:oddHBand="0" w:evenHBand="0" w:firstRowFirstColumn="0" w:firstRowLastColumn="0" w:lastRowFirstColumn="0" w:lastRowLastColumn="0"/>
-            </w:pPr>
-            <w:r>
-              <w:t>Touch Target</w:t>
-            </w:r>
-          </w:p>
-        </w:tc>
-        <w:tc>
-          <w:tcPr>
-            <w:tcW w:w="5452" w:type="dxa"/>
-            <w:vAlign w:val="center"/>
-          </w:tcPr>
-          <w:p>
-            <w:pPr>
-              <w:jc w:val="center"/>
-              <w:cnfStyle w:val="000000000000" w:firstRow="0" w:lastRow="0" w:firstColumn="0" w:lastColumn="0" w:oddVBand="0" w:evenVBand="0" w:oddHBand="0" w:evenHBand="0" w:firstRowFirstColumn="0" w:firstRowLastColumn="0" w:lastRowFirstColumn="0" w:lastRowLastColumn="0"/>
-              <w:rPr>
-                <w:noProof/>
-              </w:rPr>
-            </w:pPr>
-            <w:r>
-              <w:rPr>
-                <w:noProof/>
-              </w:rPr>
-              <w:drawing>
-                <wp:inline distT="0" distB="0" distL="0" distR="0" wp14:anchorId="1FF6A9B6" wp14:editId="1017367E">
-                  <wp:extent cx="3187700" cy="1301780"/>
-                  <wp:effectExtent l="0" t="0" r="0" b="0"/>
-                  <wp:docPr id="4" name="Picture 4"/>
                   <wp:cNvGraphicFramePr>
                     <a:graphicFrameLocks xmlns:a="http://schemas.openxmlformats.org/drawingml/2006/main" noChangeAspect="1"/>
                   </wp:cNvGraphicFramePr>
@@ -1024,7 +729,7 @@
                         <pic:spPr>
                           <a:xfrm>
                             <a:off x="0" y="0"/>
-                            <a:ext cx="3213706" cy="1312400"/>
+                            <a:ext cx="2876032" cy="1474213"/>
                           </a:xfrm>
                           <a:prstGeom prst="rect">
                             <a:avLst/>
@@ -1037,6 +742,12 @@
               </w:drawing>
             </w:r>
           </w:p>
+          <w:p>
+            <w:pPr>
+              <w:jc w:val="center"/>
+              <w:cnfStyle w:val="000000000000" w:firstRow="0" w:lastRow="0" w:firstColumn="0" w:lastColumn="0" w:oddVBand="0" w:evenVBand="0" w:oddHBand="0" w:evenHBand="0" w:firstRowFirstColumn="0" w:firstRowLastColumn="0" w:lastRowFirstColumn="0" w:lastRowLastColumn="0"/>
+            </w:pPr>
+          </w:p>
         </w:tc>
         <w:tc>
           <w:tcPr>
@@ -1047,45 +758,16 @@
             <w:pPr>
               <w:jc w:val="center"/>
               <w:cnfStyle w:val="000000000000" w:firstRow="0" w:lastRow="0" w:firstColumn="0" w:lastColumn="0" w:oddVBand="0" w:evenVBand="0" w:oddHBand="0" w:evenHBand="0" w:firstRowFirstColumn="0" w:firstRowLastColumn="0" w:lastRowFirstColumn="0" w:lastRowLastColumn="0"/>
+            </w:pPr>
+            <w:r>
               <w:rPr>
                 <w:rFonts w:ascii="Roboto" w:hAnsi="Roboto"/>
                 <w:color w:val="5F6368"/>
+                <w:sz w:val="21"/>
+                <w:szCs w:val="21"/>
                 <w:shd w:val="clear" w:color="auto" w:fill="FFFFFF"/>
               </w:rPr>
-            </w:pPr>
-            <w:r>
-              <w:rPr>
-                <w:rFonts w:ascii="Roboto" w:hAnsi="Roboto"/>
-                <w:color w:val="5F6368"/>
-                <w:shd w:val="clear" w:color="auto" w:fill="FFFFFF"/>
-              </w:rPr>
-              <w:t>T</w:t>
-            </w:r>
-            <w:r>
-              <w:rPr>
-                <w:rFonts w:ascii="Roboto" w:hAnsi="Roboto"/>
-                <w:color w:val="5F6368"/>
-                <w:shd w:val="clear" w:color="auto" w:fill="FFFFFF"/>
-              </w:rPr>
-              <w:t xml:space="preserve">ouch targets should be at least 48 x 48 </w:t>
-            </w:r>
-            <w:proofErr w:type="spellStart"/>
-            <w:r>
-              <w:rPr>
-                <w:rFonts w:ascii="Roboto" w:hAnsi="Roboto"/>
-                <w:color w:val="5F6368"/>
-                <w:shd w:val="clear" w:color="auto" w:fill="FFFFFF"/>
-              </w:rPr>
-              <w:t>dp</w:t>
-            </w:r>
-            <w:proofErr w:type="spellEnd"/>
-            <w:r>
-              <w:rPr>
-                <w:rFonts w:ascii="Roboto" w:hAnsi="Roboto"/>
-                <w:color w:val="5F6368"/>
-                <w:shd w:val="clear" w:color="auto" w:fill="FFFFFF"/>
-              </w:rPr>
-              <w:t xml:space="preserve"> with at least 8dp of space between them</w:t>
+              <w:t>Elements of the bottom navigation bar align to the 4dp grid</w:t>
             </w:r>
           </w:p>
         </w:tc>
@@ -1112,7 +794,7 @@
               <w:rPr>
                 <w:b w:val="0"/>
               </w:rPr>
-              <w:t>L4</w:t>
+              <w:t>L2</w:t>
             </w:r>
           </w:p>
         </w:tc>
@@ -1127,7 +809,7 @@
               <w:cnfStyle w:val="000000000000" w:firstRow="0" w:lastRow="0" w:firstColumn="0" w:lastColumn="0" w:oddVBand="0" w:evenVBand="0" w:oddHBand="0" w:evenHBand="0" w:firstRowFirstColumn="0" w:firstRowLastColumn="0" w:lastRowFirstColumn="0" w:lastRowLastColumn="0"/>
             </w:pPr>
             <w:r>
-              <w:t>List</w:t>
+              <w:t>Click Target</w:t>
             </w:r>
           </w:p>
         </w:tc>
@@ -1140,19 +822,16 @@
             <w:pPr>
               <w:jc w:val="center"/>
               <w:cnfStyle w:val="000000000000" w:firstRow="0" w:lastRow="0" w:firstColumn="0" w:lastColumn="0" w:oddVBand="0" w:evenVBand="0" w:oddHBand="0" w:evenHBand="0" w:firstRowFirstColumn="0" w:firstRowLastColumn="0" w:lastRowFirstColumn="0" w:lastRowLastColumn="0"/>
+            </w:pPr>
+            <w:r>
               <w:rPr>
                 <w:noProof/>
               </w:rPr>
-            </w:pPr>
-            <w:r>
-              <w:rPr>
-                <w:noProof/>
-              </w:rPr>
               <w:drawing>
-                <wp:inline distT="0" distB="0" distL="0" distR="0" wp14:anchorId="6B3D60DD" wp14:editId="3E233BEA">
-                  <wp:extent cx="2934840" cy="1847850"/>
+                <wp:inline distT="0" distB="0" distL="0" distR="0" wp14:anchorId="0238ECF9" wp14:editId="05CED9D1">
+                  <wp:extent cx="3238500" cy="1416889"/>
                   <wp:effectExtent l="0" t="0" r="0" b="0"/>
-                  <wp:docPr id="5" name="Picture 5"/>
+                  <wp:docPr id="3" name="Picture 3"/>
                   <wp:cNvGraphicFramePr>
                     <a:graphicFrameLocks xmlns:a="http://schemas.openxmlformats.org/drawingml/2006/main" noChangeAspect="1"/>
                   </wp:cNvGraphicFramePr>
@@ -1172,6 +851,287 @@
                         <pic:spPr>
                           <a:xfrm>
                             <a:off x="0" y="0"/>
+                            <a:ext cx="3264972" cy="1428471"/>
+                          </a:xfrm>
+                          <a:prstGeom prst="rect">
+                            <a:avLst/>
+                          </a:prstGeom>
+                        </pic:spPr>
+                      </pic:pic>
+                    </a:graphicData>
+                  </a:graphic>
+                </wp:inline>
+              </w:drawing>
+            </w:r>
+          </w:p>
+          <w:p>
+            <w:pPr>
+              <w:jc w:val="center"/>
+              <w:cnfStyle w:val="000000000000" w:firstRow="0" w:lastRow="0" w:firstColumn="0" w:lastColumn="0" w:oddVBand="0" w:evenVBand="0" w:oddHBand="0" w:evenHBand="0" w:firstRowFirstColumn="0" w:firstRowLastColumn="0" w:lastRowFirstColumn="0" w:lastRowLastColumn="0"/>
+            </w:pPr>
+          </w:p>
+        </w:tc>
+        <w:tc>
+          <w:tcPr>
+            <w:tcW w:w="2062" w:type="dxa"/>
+            <w:vAlign w:val="center"/>
+          </w:tcPr>
+          <w:p>
+            <w:pPr>
+              <w:jc w:val="center"/>
+              <w:cnfStyle w:val="000000000000" w:firstRow="0" w:lastRow="0" w:firstColumn="0" w:lastColumn="0" w:oddVBand="0" w:evenVBand="0" w:oddHBand="0" w:evenHBand="0" w:firstRowFirstColumn="0" w:firstRowLastColumn="0" w:lastRowFirstColumn="0" w:lastRowLastColumn="0"/>
+            </w:pPr>
+            <w:r>
+              <w:rPr>
+                <w:rFonts w:ascii="Roboto" w:hAnsi="Roboto"/>
+                <w:color w:val="5F6368"/>
+                <w:shd w:val="clear" w:color="auto" w:fill="FFFFFF"/>
+              </w:rPr>
+              <w:t xml:space="preserve">On non-touch-UIs, click targets should be at least 24 x 24 </w:t>
+            </w:r>
+            <w:proofErr w:type="spellStart"/>
+            <w:r>
+              <w:rPr>
+                <w:rFonts w:ascii="Roboto" w:hAnsi="Roboto"/>
+                <w:color w:val="5F6368"/>
+                <w:shd w:val="clear" w:color="auto" w:fill="FFFFFF"/>
+              </w:rPr>
+              <w:t>dp</w:t>
+            </w:r>
+            <w:proofErr w:type="spellEnd"/>
+            <w:r>
+              <w:rPr>
+                <w:rFonts w:ascii="Roboto" w:hAnsi="Roboto"/>
+                <w:color w:val="5F6368"/>
+                <w:shd w:val="clear" w:color="auto" w:fill="FFFFFF"/>
+              </w:rPr>
+              <w:t xml:space="preserve"> with at least 8dp of space between them</w:t>
+            </w:r>
+          </w:p>
+        </w:tc>
+      </w:tr>
+      <w:tr>
+        <w:trPr>
+          <w:trHeight w:val="314"/>
+          <w:jc w:val="center"/>
+        </w:trPr>
+        <w:tc>
+          <w:tcPr>
+            <w:cnfStyle w:val="001000000000" w:firstRow="0" w:lastRow="0" w:firstColumn="1" w:lastColumn="0" w:oddVBand="0" w:evenVBand="0" w:oddHBand="0" w:evenHBand="0" w:firstRowFirstColumn="0" w:firstRowLastColumn="0" w:lastRowFirstColumn="0" w:lastRowLastColumn="0"/>
+            <w:tcW w:w="999" w:type="dxa"/>
+            <w:vAlign w:val="center"/>
+          </w:tcPr>
+          <w:p>
+            <w:pPr>
+              <w:jc w:val="center"/>
+              <w:rPr>
+                <w:b w:val="0"/>
+              </w:rPr>
+            </w:pPr>
+            <w:r>
+              <w:rPr>
+                <w:b w:val="0"/>
+              </w:rPr>
+              <w:t xml:space="preserve">L3 </w:t>
+            </w:r>
+          </w:p>
+        </w:tc>
+        <w:tc>
+          <w:tcPr>
+            <w:tcW w:w="1123" w:type="dxa"/>
+            <w:vAlign w:val="center"/>
+          </w:tcPr>
+          <w:p>
+            <w:pPr>
+              <w:jc w:val="center"/>
+              <w:cnfStyle w:val="000000000000" w:firstRow="0" w:lastRow="0" w:firstColumn="0" w:lastColumn="0" w:oddVBand="0" w:evenVBand="0" w:oddHBand="0" w:evenHBand="0" w:firstRowFirstColumn="0" w:firstRowLastColumn="0" w:lastRowFirstColumn="0" w:lastRowLastColumn="0"/>
+            </w:pPr>
+            <w:r>
+              <w:t>Touch Target</w:t>
+            </w:r>
+          </w:p>
+        </w:tc>
+        <w:tc>
+          <w:tcPr>
+            <w:tcW w:w="5452" w:type="dxa"/>
+            <w:vAlign w:val="center"/>
+          </w:tcPr>
+          <w:p>
+            <w:pPr>
+              <w:jc w:val="center"/>
+              <w:cnfStyle w:val="000000000000" w:firstRow="0" w:lastRow="0" w:firstColumn="0" w:lastColumn="0" w:oddVBand="0" w:evenVBand="0" w:oddHBand="0" w:evenHBand="0" w:firstRowFirstColumn="0" w:firstRowLastColumn="0" w:lastRowFirstColumn="0" w:lastRowLastColumn="0"/>
+              <w:rPr>
+                <w:noProof/>
+              </w:rPr>
+            </w:pPr>
+            <w:r>
+              <w:rPr>
+                <w:noProof/>
+              </w:rPr>
+              <w:drawing>
+                <wp:inline distT="0" distB="0" distL="0" distR="0" wp14:anchorId="1FF6A9B6" wp14:editId="1017367E">
+                  <wp:extent cx="3187700" cy="1301780"/>
+                  <wp:effectExtent l="0" t="0" r="0" b="0"/>
+                  <wp:docPr id="4" name="Picture 4"/>
+                  <wp:cNvGraphicFramePr>
+                    <a:graphicFrameLocks xmlns:a="http://schemas.openxmlformats.org/drawingml/2006/main" noChangeAspect="1"/>
+                  </wp:cNvGraphicFramePr>
+                  <a:graphic xmlns:a="http://schemas.openxmlformats.org/drawingml/2006/main">
+                    <a:graphicData uri="http://schemas.openxmlformats.org/drawingml/2006/picture">
+                      <pic:pic xmlns:pic="http://schemas.openxmlformats.org/drawingml/2006/picture">
+                        <pic:nvPicPr>
+                          <pic:cNvPr id="1" name=""/>
+                          <pic:cNvPicPr/>
+                        </pic:nvPicPr>
+                        <pic:blipFill>
+                          <a:blip r:embed="rId15"/>
+                          <a:stretch>
+                            <a:fillRect/>
+                          </a:stretch>
+                        </pic:blipFill>
+                        <pic:spPr>
+                          <a:xfrm>
+                            <a:off x="0" y="0"/>
+                            <a:ext cx="3213706" cy="1312400"/>
+                          </a:xfrm>
+                          <a:prstGeom prst="rect">
+                            <a:avLst/>
+                          </a:prstGeom>
+                        </pic:spPr>
+                      </pic:pic>
+                    </a:graphicData>
+                  </a:graphic>
+                </wp:inline>
+              </w:drawing>
+            </w:r>
+          </w:p>
+        </w:tc>
+        <w:tc>
+          <w:tcPr>
+            <w:tcW w:w="2062" w:type="dxa"/>
+            <w:vAlign w:val="center"/>
+          </w:tcPr>
+          <w:p>
+            <w:pPr>
+              <w:jc w:val="center"/>
+              <w:cnfStyle w:val="000000000000" w:firstRow="0" w:lastRow="0" w:firstColumn="0" w:lastColumn="0" w:oddVBand="0" w:evenVBand="0" w:oddHBand="0" w:evenHBand="0" w:firstRowFirstColumn="0" w:firstRowLastColumn="0" w:lastRowFirstColumn="0" w:lastRowLastColumn="0"/>
+              <w:rPr>
+                <w:rFonts w:ascii="Roboto" w:hAnsi="Roboto"/>
+                <w:color w:val="5F6368"/>
+                <w:shd w:val="clear" w:color="auto" w:fill="FFFFFF"/>
+              </w:rPr>
+            </w:pPr>
+            <w:r>
+              <w:rPr>
+                <w:rFonts w:ascii="Roboto" w:hAnsi="Roboto"/>
+                <w:color w:val="5F6368"/>
+                <w:shd w:val="clear" w:color="auto" w:fill="FFFFFF"/>
+              </w:rPr>
+              <w:t xml:space="preserve">Touch targets should be at least 48 x 48 </w:t>
+            </w:r>
+            <w:proofErr w:type="spellStart"/>
+            <w:r>
+              <w:rPr>
+                <w:rFonts w:ascii="Roboto" w:hAnsi="Roboto"/>
+                <w:color w:val="5F6368"/>
+                <w:shd w:val="clear" w:color="auto" w:fill="FFFFFF"/>
+              </w:rPr>
+              <w:t>dp</w:t>
+            </w:r>
+            <w:proofErr w:type="spellEnd"/>
+            <w:r>
+              <w:rPr>
+                <w:rFonts w:ascii="Roboto" w:hAnsi="Roboto"/>
+                <w:color w:val="5F6368"/>
+                <w:shd w:val="clear" w:color="auto" w:fill="FFFFFF"/>
+              </w:rPr>
+              <w:t xml:space="preserve"> with at least 8dp of space between them</w:t>
+            </w:r>
+          </w:p>
+        </w:tc>
+      </w:tr>
+      <w:tr>
+        <w:trPr>
+          <w:trHeight w:val="314"/>
+          <w:jc w:val="center"/>
+        </w:trPr>
+        <w:tc>
+          <w:tcPr>
+            <w:cnfStyle w:val="001000000000" w:firstRow="0" w:lastRow="0" w:firstColumn="1" w:lastColumn="0" w:oddVBand="0" w:evenVBand="0" w:oddHBand="0" w:evenHBand="0" w:firstRowFirstColumn="0" w:firstRowLastColumn="0" w:lastRowFirstColumn="0" w:lastRowLastColumn="0"/>
+            <w:tcW w:w="999" w:type="dxa"/>
+            <w:vAlign w:val="center"/>
+          </w:tcPr>
+          <w:p>
+            <w:pPr>
+              <w:jc w:val="center"/>
+              <w:rPr>
+                <w:b w:val="0"/>
+              </w:rPr>
+            </w:pPr>
+            <w:r>
+              <w:rPr>
+                <w:b w:val="0"/>
+              </w:rPr>
+              <w:t>L4</w:t>
+            </w:r>
+          </w:p>
+        </w:tc>
+        <w:tc>
+          <w:tcPr>
+            <w:tcW w:w="1123" w:type="dxa"/>
+            <w:vAlign w:val="center"/>
+          </w:tcPr>
+          <w:p>
+            <w:pPr>
+              <w:jc w:val="center"/>
+              <w:cnfStyle w:val="000000000000" w:firstRow="0" w:lastRow="0" w:firstColumn="0" w:lastColumn="0" w:oddVBand="0" w:evenVBand="0" w:oddHBand="0" w:evenHBand="0" w:firstRowFirstColumn="0" w:firstRowLastColumn="0" w:lastRowFirstColumn="0" w:lastRowLastColumn="0"/>
+            </w:pPr>
+            <w:r>
+              <w:t>List</w:t>
+            </w:r>
+          </w:p>
+        </w:tc>
+        <w:tc>
+          <w:tcPr>
+            <w:tcW w:w="5452" w:type="dxa"/>
+            <w:vAlign w:val="center"/>
+          </w:tcPr>
+          <w:p>
+            <w:pPr>
+              <w:jc w:val="center"/>
+              <w:cnfStyle w:val="000000000000" w:firstRow="0" w:lastRow="0" w:firstColumn="0" w:lastColumn="0" w:oddVBand="0" w:evenVBand="0" w:oddHBand="0" w:evenHBand="0" w:firstRowFirstColumn="0" w:firstRowLastColumn="0" w:lastRowFirstColumn="0" w:lastRowLastColumn="0"/>
+              <w:rPr>
+                <w:noProof/>
+              </w:rPr>
+            </w:pPr>
+            <w:r>
+              <w:rPr>
+                <w:noProof/>
+              </w:rPr>
+              <w:drawing>
+                <wp:inline distT="0" distB="0" distL="0" distR="0" wp14:anchorId="6B3D60DD" wp14:editId="3E233BEA">
+                  <wp:extent cx="2934840" cy="1847850"/>
+                  <wp:effectExtent l="0" t="0" r="0" b="0"/>
+                  <wp:docPr id="5" name="Picture 5"/>
+                  <wp:cNvGraphicFramePr>
+                    <a:graphicFrameLocks xmlns:a="http://schemas.openxmlformats.org/drawingml/2006/main" noChangeAspect="1"/>
+                  </wp:cNvGraphicFramePr>
+                  <a:graphic xmlns:a="http://schemas.openxmlformats.org/drawingml/2006/main">
+                    <a:graphicData uri="http://schemas.openxmlformats.org/drawingml/2006/picture">
+                      <pic:pic xmlns:pic="http://schemas.openxmlformats.org/drawingml/2006/picture">
+                        <pic:nvPicPr>
+                          <pic:cNvPr id="1" name=""/>
+                          <pic:cNvPicPr/>
+                        </pic:nvPicPr>
+                        <pic:blipFill>
+                          <a:blip r:embed="rId16"/>
+                          <a:stretch>
+                            <a:fillRect/>
+                          </a:stretch>
+                        </pic:blipFill>
+                        <pic:spPr>
+                          <a:xfrm>
+                            <a:off x="0" y="0"/>
                             <a:ext cx="2938954" cy="1850440"/>
                           </a:xfrm>
                           <a:prstGeom prst="rect">
@@ -1215,14 +1175,518 @@
         </w:tc>
       </w:tr>
     </w:tbl>
+    <w:p/>
+    <w:p/>
+    <w:p>
+      <w:pPr>
+        <w:pStyle w:val="Heading2"/>
+      </w:pPr>
+      <w:r>
+        <w:t>Typography</w:t>
+      </w:r>
+    </w:p>
+    <w:p>
+      <w:r>
+        <w:t>Reference:</w:t>
+      </w:r>
+    </w:p>
     <w:p>
       <w:pPr>
         <w:rPr>
-          <w:rFonts w:hint="eastAsia"/>
+          <w:rStyle w:val="Hyperlink"/>
         </w:rPr>
       </w:pPr>
-      <w:bookmarkStart w:id="0" w:name="_GoBack"/>
-      <w:bookmarkEnd w:id="0"/>
+      <w:hyperlink r:id="rId17" w:anchor="applying-the-type-scale" w:history="1">
+        <w:r>
+          <w:rPr>
+            <w:rStyle w:val="Hyperlink"/>
+          </w:rPr>
+          <w:t>https://material.io/design/typography/the-type-system.html#applying-the-type-scale</w:t>
+        </w:r>
+      </w:hyperlink>
+    </w:p>
+    <w:tbl>
+      <w:tblPr>
+        <w:tblStyle w:val="GridTable1Light"/>
+        <w:tblW w:w="9902" w:type="dxa"/>
+        <w:jc w:val="center"/>
+        <w:tblLook w:val="04A0" w:firstRow="1" w:lastRow="0" w:firstColumn="1" w:lastColumn="0" w:noHBand="0" w:noVBand="1"/>
+      </w:tblPr>
+      <w:tblGrid>
+        <w:gridCol w:w="999"/>
+        <w:gridCol w:w="1317"/>
+        <w:gridCol w:w="6017"/>
+        <w:gridCol w:w="1569"/>
+      </w:tblGrid>
+      <w:tr>
+        <w:trPr>
+          <w:cnfStyle w:val="100000000000" w:firstRow="1" w:lastRow="0" w:firstColumn="0" w:lastColumn="0" w:oddVBand="0" w:evenVBand="0" w:oddHBand="0" w:evenHBand="0" w:firstRowFirstColumn="0" w:firstRowLastColumn="0" w:lastRowFirstColumn="0" w:lastRowLastColumn="0"/>
+          <w:trHeight w:val="363"/>
+          <w:jc w:val="center"/>
+        </w:trPr>
+        <w:tc>
+          <w:tcPr>
+            <w:cnfStyle w:val="001000000000" w:firstRow="0" w:lastRow="0" w:firstColumn="1" w:lastColumn="0" w:oddVBand="0" w:evenVBand="0" w:oddHBand="0" w:evenHBand="0" w:firstRowFirstColumn="0" w:firstRowLastColumn="0" w:lastRowFirstColumn="0" w:lastRowLastColumn="0"/>
+            <w:tcW w:w="999" w:type="dxa"/>
+            <w:vAlign w:val="center"/>
+          </w:tcPr>
+          <w:p>
+            <w:pPr>
+              <w:jc w:val="center"/>
+            </w:pPr>
+            <w:r>
+              <w:t>Number</w:t>
+            </w:r>
+          </w:p>
+        </w:tc>
+        <w:tc>
+          <w:tcPr>
+            <w:tcW w:w="981" w:type="dxa"/>
+            <w:vAlign w:val="center"/>
+          </w:tcPr>
+          <w:p>
+            <w:pPr>
+              <w:jc w:val="center"/>
+              <w:cnfStyle w:val="100000000000" w:firstRow="1" w:lastRow="0" w:firstColumn="0" w:lastColumn="0" w:oddVBand="0" w:evenVBand="0" w:oddHBand="0" w:evenHBand="0" w:firstRowFirstColumn="0" w:firstRowLastColumn="0" w:lastRowFirstColumn="0" w:lastRowLastColumn="0"/>
+            </w:pPr>
+            <w:r>
+              <w:t>Component</w:t>
+            </w:r>
+          </w:p>
+        </w:tc>
+        <w:tc>
+          <w:tcPr>
+            <w:tcW w:w="6192" w:type="dxa"/>
+            <w:vAlign w:val="center"/>
+          </w:tcPr>
+          <w:p>
+            <w:pPr>
+              <w:jc w:val="center"/>
+              <w:cnfStyle w:val="100000000000" w:firstRow="1" w:lastRow="0" w:firstColumn="0" w:lastColumn="0" w:oddVBand="0" w:evenVBand="0" w:oddHBand="0" w:evenHBand="0" w:firstRowFirstColumn="0" w:firstRowLastColumn="0" w:lastRowFirstColumn="0" w:lastRowLastColumn="0"/>
+            </w:pPr>
+            <w:r>
+              <w:t>Illustration</w:t>
+            </w:r>
+          </w:p>
+        </w:tc>
+        <w:tc>
+          <w:tcPr>
+            <w:tcW w:w="1730" w:type="dxa"/>
+            <w:vAlign w:val="center"/>
+          </w:tcPr>
+          <w:p>
+            <w:pPr>
+              <w:jc w:val="center"/>
+              <w:cnfStyle w:val="100000000000" w:firstRow="1" w:lastRow="0" w:firstColumn="0" w:lastColumn="0" w:oddVBand="0" w:evenVBand="0" w:oddHBand="0" w:evenHBand="0" w:firstRowFirstColumn="0" w:firstRowLastColumn="0" w:lastRowFirstColumn="0" w:lastRowLastColumn="0"/>
+            </w:pPr>
+            <w:r>
+              <w:t>Rule</w:t>
+            </w:r>
+          </w:p>
+        </w:tc>
+      </w:tr>
+      <w:tr>
+        <w:trPr>
+          <w:trHeight w:val="363"/>
+          <w:jc w:val="center"/>
+        </w:trPr>
+        <w:tc>
+          <w:tcPr>
+            <w:cnfStyle w:val="001000000000" w:firstRow="0" w:lastRow="0" w:firstColumn="1" w:lastColumn="0" w:oddVBand="0" w:evenVBand="0" w:oddHBand="0" w:evenHBand="0" w:firstRowFirstColumn="0" w:firstRowLastColumn="0" w:lastRowFirstColumn="0" w:lastRowLastColumn="0"/>
+            <w:tcW w:w="999" w:type="dxa"/>
+            <w:vAlign w:val="center"/>
+          </w:tcPr>
+          <w:p>
+            <w:pPr>
+              <w:jc w:val="center"/>
+              <w:rPr>
+                <w:b w:val="0"/>
+              </w:rPr>
+            </w:pPr>
+            <w:r>
+              <w:rPr>
+                <w:b w:val="0"/>
+              </w:rPr>
+              <w:lastRenderedPageBreak/>
+              <w:t>T</w:t>
+            </w:r>
+            <w:r>
+              <w:rPr>
+                <w:b w:val="0"/>
+              </w:rPr>
+              <w:t>1</w:t>
+            </w:r>
+          </w:p>
+        </w:tc>
+        <w:tc>
+          <w:tcPr>
+            <w:tcW w:w="981" w:type="dxa"/>
+            <w:vAlign w:val="center"/>
+          </w:tcPr>
+          <w:p>
+            <w:pPr>
+              <w:jc w:val="center"/>
+              <w:cnfStyle w:val="000000000000" w:firstRow="0" w:lastRow="0" w:firstColumn="0" w:lastColumn="0" w:oddVBand="0" w:evenVBand="0" w:oddHBand="0" w:evenHBand="0" w:firstRowFirstColumn="0" w:firstRowLastColumn="0" w:lastRowFirstColumn="0" w:lastRowLastColumn="0"/>
+            </w:pPr>
+            <w:r>
+              <w:t>Body</w:t>
+            </w:r>
+          </w:p>
+        </w:tc>
+        <w:tc>
+          <w:tcPr>
+            <w:tcW w:w="6192" w:type="dxa"/>
+            <w:vAlign w:val="center"/>
+          </w:tcPr>
+          <w:p>
+            <w:pPr>
+              <w:jc w:val="center"/>
+              <w:cnfStyle w:val="000000000000" w:firstRow="0" w:lastRow="0" w:firstColumn="0" w:lastColumn="0" w:oddVBand="0" w:evenVBand="0" w:oddHBand="0" w:evenHBand="0" w:firstRowFirstColumn="0" w:firstRowLastColumn="0" w:lastRowFirstColumn="0" w:lastRowLastColumn="0"/>
+              <w:rPr>
+                <w:rFonts w:ascii="Roboto" w:hAnsi="Roboto"/>
+                <w:color w:val="5F6368"/>
+                <w:sz w:val="21"/>
+                <w:szCs w:val="21"/>
+                <w:shd w:val="clear" w:color="auto" w:fill="FFFFFF"/>
+              </w:rPr>
+            </w:pPr>
+            <w:r>
+              <w:rPr>
+                <w:noProof/>
+              </w:rPr>
+              <w:drawing>
+                <wp:inline distT="0" distB="0" distL="0" distR="0" wp14:anchorId="73E32BB0" wp14:editId="64B318F2">
+                  <wp:extent cx="3503691" cy="1872181"/>
+                  <wp:effectExtent l="0" t="0" r="1905" b="0"/>
+                  <wp:docPr id="8" name="Picture 8"/>
+                  <wp:cNvGraphicFramePr>
+                    <a:graphicFrameLocks xmlns:a="http://schemas.openxmlformats.org/drawingml/2006/main" noChangeAspect="1"/>
+                  </wp:cNvGraphicFramePr>
+                  <a:graphic xmlns:a="http://schemas.openxmlformats.org/drawingml/2006/main">
+                    <a:graphicData uri="http://schemas.openxmlformats.org/drawingml/2006/picture">
+                      <pic:pic xmlns:pic="http://schemas.openxmlformats.org/drawingml/2006/picture">
+                        <pic:nvPicPr>
+                          <pic:cNvPr id="1" name=""/>
+                          <pic:cNvPicPr/>
+                        </pic:nvPicPr>
+                        <pic:blipFill>
+                          <a:blip r:embed="rId18"/>
+                          <a:stretch>
+                            <a:fillRect/>
+                          </a:stretch>
+                        </pic:blipFill>
+                        <pic:spPr>
+                          <a:xfrm>
+                            <a:off x="0" y="0"/>
+                            <a:ext cx="3504775" cy="1872760"/>
+                          </a:xfrm>
+                          <a:prstGeom prst="rect">
+                            <a:avLst/>
+                          </a:prstGeom>
+                        </pic:spPr>
+                      </pic:pic>
+                    </a:graphicData>
+                  </a:graphic>
+                </wp:inline>
+              </w:drawing>
+            </w:r>
+          </w:p>
+          <w:p>
+            <w:pPr>
+              <w:jc w:val="center"/>
+              <w:cnfStyle w:val="000000000000" w:firstRow="0" w:lastRow="0" w:firstColumn="0" w:lastColumn="0" w:oddVBand="0" w:evenVBand="0" w:oddHBand="0" w:evenHBand="0" w:firstRowFirstColumn="0" w:firstRowLastColumn="0" w:lastRowFirstColumn="0" w:lastRowLastColumn="0"/>
+              <w:rPr>
+                <w:rFonts w:ascii="Roboto" w:hAnsi="Roboto"/>
+                <w:color w:val="5F6368"/>
+                <w:sz w:val="21"/>
+                <w:szCs w:val="21"/>
+                <w:shd w:val="clear" w:color="auto" w:fill="FFFFFF"/>
+              </w:rPr>
+            </w:pPr>
+          </w:p>
+        </w:tc>
+        <w:tc>
+          <w:tcPr>
+            <w:tcW w:w="1730" w:type="dxa"/>
+            <w:vAlign w:val="center"/>
+          </w:tcPr>
+          <w:p>
+            <w:pPr>
+              <w:jc w:val="center"/>
+              <w:cnfStyle w:val="000000000000" w:firstRow="0" w:lastRow="0" w:firstColumn="0" w:lastColumn="0" w:oddVBand="0" w:evenVBand="0" w:oddHBand="0" w:evenHBand="0" w:firstRowFirstColumn="0" w:firstRowLastColumn="0" w:lastRowFirstColumn="0" w:lastRowLastColumn="0"/>
+            </w:pPr>
+            <w:r>
+              <w:rPr>
+                <w:rFonts w:ascii="Roboto" w:hAnsi="Roboto"/>
+                <w:color w:val="5F6368"/>
+                <w:sz w:val="21"/>
+                <w:szCs w:val="21"/>
+                <w:shd w:val="clear" w:color="auto" w:fill="FFFFFF"/>
+              </w:rPr>
+              <w:t>Don’t use expressive fonts for body text</w:t>
+            </w:r>
+          </w:p>
+        </w:tc>
+        <w:bookmarkStart w:id="0" w:name="_GoBack"/>
+        <w:bookmarkEnd w:id="0"/>
+      </w:tr>
+      <w:tr>
+        <w:trPr>
+          <w:trHeight w:val="363"/>
+          <w:jc w:val="center"/>
+        </w:trPr>
+        <w:tc>
+          <w:tcPr>
+            <w:cnfStyle w:val="001000000000" w:firstRow="0" w:lastRow="0" w:firstColumn="1" w:lastColumn="0" w:oddVBand="0" w:evenVBand="0" w:oddHBand="0" w:evenHBand="0" w:firstRowFirstColumn="0" w:firstRowLastColumn="0" w:lastRowFirstColumn="0" w:lastRowLastColumn="0"/>
+            <w:tcW w:w="999" w:type="dxa"/>
+            <w:vAlign w:val="center"/>
+          </w:tcPr>
+          <w:p>
+            <w:pPr>
+              <w:jc w:val="center"/>
+              <w:rPr>
+                <w:b w:val="0"/>
+              </w:rPr>
+            </w:pPr>
+            <w:r>
+              <w:rPr>
+                <w:b w:val="0"/>
+              </w:rPr>
+              <w:t>T</w:t>
+            </w:r>
+            <w:r>
+              <w:rPr>
+                <w:b w:val="0"/>
+              </w:rPr>
+              <w:t>2</w:t>
+            </w:r>
+          </w:p>
+        </w:tc>
+        <w:tc>
+          <w:tcPr>
+            <w:tcW w:w="981" w:type="dxa"/>
+            <w:vAlign w:val="center"/>
+          </w:tcPr>
+          <w:p>
+            <w:pPr>
+              <w:jc w:val="center"/>
+              <w:cnfStyle w:val="000000000000" w:firstRow="0" w:lastRow="0" w:firstColumn="0" w:lastColumn="0" w:oddVBand="0" w:evenVBand="0" w:oddHBand="0" w:evenHBand="0" w:firstRowFirstColumn="0" w:firstRowLastColumn="0" w:lastRowFirstColumn="0" w:lastRowLastColumn="0"/>
+            </w:pPr>
+            <w:r>
+              <w:t>Caption and overline</w:t>
+            </w:r>
+          </w:p>
+        </w:tc>
+        <w:tc>
+          <w:tcPr>
+            <w:tcW w:w="6192" w:type="dxa"/>
+            <w:vAlign w:val="center"/>
+          </w:tcPr>
+          <w:p>
+            <w:pPr>
+              <w:jc w:val="center"/>
+              <w:cnfStyle w:val="000000000000" w:firstRow="0" w:lastRow="0" w:firstColumn="0" w:lastColumn="0" w:oddVBand="0" w:evenVBand="0" w:oddHBand="0" w:evenHBand="0" w:firstRowFirstColumn="0" w:firstRowLastColumn="0" w:lastRowFirstColumn="0" w:lastRowLastColumn="0"/>
+            </w:pPr>
+            <w:r>
+              <w:rPr>
+                <w:noProof/>
+              </w:rPr>
+              <w:drawing>
+                <wp:inline distT="0" distB="0" distL="0" distR="0" wp14:anchorId="7CB7FDA1" wp14:editId="24E7165B">
+                  <wp:extent cx="3576119" cy="1413252"/>
+                  <wp:effectExtent l="0" t="0" r="5715" b="0"/>
+                  <wp:docPr id="9" name="Picture 9"/>
+                  <wp:cNvGraphicFramePr>
+                    <a:graphicFrameLocks xmlns:a="http://schemas.openxmlformats.org/drawingml/2006/main" noChangeAspect="1"/>
+                  </wp:cNvGraphicFramePr>
+                  <a:graphic xmlns:a="http://schemas.openxmlformats.org/drawingml/2006/main">
+                    <a:graphicData uri="http://schemas.openxmlformats.org/drawingml/2006/picture">
+                      <pic:pic xmlns:pic="http://schemas.openxmlformats.org/drawingml/2006/picture">
+                        <pic:nvPicPr>
+                          <pic:cNvPr id="1" name=""/>
+                          <pic:cNvPicPr/>
+                        </pic:nvPicPr>
+                        <pic:blipFill>
+                          <a:blip r:embed="rId19"/>
+                          <a:stretch>
+                            <a:fillRect/>
+                          </a:stretch>
+                        </pic:blipFill>
+                        <pic:spPr>
+                          <a:xfrm>
+                            <a:off x="0" y="0"/>
+                            <a:ext cx="3580546" cy="1415001"/>
+                          </a:xfrm>
+                          <a:prstGeom prst="rect">
+                            <a:avLst/>
+                          </a:prstGeom>
+                        </pic:spPr>
+                      </pic:pic>
+                    </a:graphicData>
+                  </a:graphic>
+                </wp:inline>
+              </w:drawing>
+            </w:r>
+          </w:p>
+          <w:p>
+            <w:pPr>
+              <w:jc w:val="center"/>
+              <w:cnfStyle w:val="000000000000" w:firstRow="0" w:lastRow="0" w:firstColumn="0" w:lastColumn="0" w:oddVBand="0" w:evenVBand="0" w:oddHBand="0" w:evenHBand="0" w:firstRowFirstColumn="0" w:firstRowLastColumn="0" w:lastRowFirstColumn="0" w:lastRowLastColumn="0"/>
+            </w:pPr>
+          </w:p>
+        </w:tc>
+        <w:tc>
+          <w:tcPr>
+            <w:tcW w:w="1730" w:type="dxa"/>
+            <w:vAlign w:val="center"/>
+          </w:tcPr>
+          <w:p>
+            <w:pPr>
+              <w:jc w:val="center"/>
+              <w:cnfStyle w:val="000000000000" w:firstRow="0" w:lastRow="0" w:firstColumn="0" w:lastColumn="0" w:oddVBand="0" w:evenVBand="0" w:oddHBand="0" w:evenHBand="0" w:firstRowFirstColumn="0" w:firstRowLastColumn="0" w:lastRowFirstColumn="0" w:lastRowLastColumn="0"/>
+            </w:pPr>
+            <w:r>
+              <w:rPr>
+                <w:rFonts w:ascii="Roboto" w:hAnsi="Roboto"/>
+                <w:color w:val="5F6368"/>
+                <w:sz w:val="21"/>
+                <w:szCs w:val="21"/>
+                <w:shd w:val="clear" w:color="auto" w:fill="FFFFFF"/>
+              </w:rPr>
+              <w:t>Don’t use expressive fonts for an overline</w:t>
+            </w:r>
+          </w:p>
+        </w:tc>
+      </w:tr>
+      <w:tr>
+        <w:trPr>
+          <w:trHeight w:val="363"/>
+          <w:jc w:val="center"/>
+        </w:trPr>
+        <w:tc>
+          <w:tcPr>
+            <w:cnfStyle w:val="001000000000" w:firstRow="0" w:lastRow="0" w:firstColumn="1" w:lastColumn="0" w:oddVBand="0" w:evenVBand="0" w:oddHBand="0" w:evenHBand="0" w:firstRowFirstColumn="0" w:firstRowLastColumn="0" w:lastRowFirstColumn="0" w:lastRowLastColumn="0"/>
+            <w:tcW w:w="999" w:type="dxa"/>
+            <w:vAlign w:val="center"/>
+          </w:tcPr>
+          <w:p>
+            <w:pPr>
+              <w:jc w:val="center"/>
+              <w:rPr>
+                <w:b w:val="0"/>
+              </w:rPr>
+            </w:pPr>
+            <w:r>
+              <w:rPr>
+                <w:b w:val="0"/>
+              </w:rPr>
+              <w:t>T3</w:t>
+            </w:r>
+          </w:p>
+        </w:tc>
+        <w:tc>
+          <w:tcPr>
+            <w:tcW w:w="981" w:type="dxa"/>
+            <w:vAlign w:val="center"/>
+          </w:tcPr>
+          <w:p>
+            <w:pPr>
+              <w:jc w:val="center"/>
+              <w:cnfStyle w:val="000000000000" w:firstRow="0" w:lastRow="0" w:firstColumn="0" w:lastColumn="0" w:oddVBand="0" w:evenVBand="0" w:oddHBand="0" w:evenHBand="0" w:firstRowFirstColumn="0" w:firstRowLastColumn="0" w:lastRowFirstColumn="0" w:lastRowLastColumn="0"/>
+            </w:pPr>
+            <w:r>
+              <w:t>Button</w:t>
+            </w:r>
+          </w:p>
+        </w:tc>
+        <w:tc>
+          <w:tcPr>
+            <w:tcW w:w="6192" w:type="dxa"/>
+            <w:vAlign w:val="center"/>
+          </w:tcPr>
+          <w:p>
+            <w:pPr>
+              <w:jc w:val="center"/>
+              <w:cnfStyle w:val="000000000000" w:firstRow="0" w:lastRow="0" w:firstColumn="0" w:lastColumn="0" w:oddVBand="0" w:evenVBand="0" w:oddHBand="0" w:evenHBand="0" w:firstRowFirstColumn="0" w:firstRowLastColumn="0" w:lastRowFirstColumn="0" w:lastRowLastColumn="0"/>
+              <w:rPr>
+                <w:noProof/>
+              </w:rPr>
+            </w:pPr>
+            <w:r>
+              <w:rPr>
+                <w:noProof/>
+              </w:rPr>
+              <w:drawing>
+                <wp:inline distT="0" distB="0" distL="0" distR="0" wp14:anchorId="6EE2B205" wp14:editId="515BFF03">
+                  <wp:extent cx="3576119" cy="1655728"/>
+                  <wp:effectExtent l="0" t="0" r="5715" b="1905"/>
+                  <wp:docPr id="10" name="Picture 10"/>
+                  <wp:cNvGraphicFramePr>
+                    <a:graphicFrameLocks xmlns:a="http://schemas.openxmlformats.org/drawingml/2006/main" noChangeAspect="1"/>
+                  </wp:cNvGraphicFramePr>
+                  <a:graphic xmlns:a="http://schemas.openxmlformats.org/drawingml/2006/main">
+                    <a:graphicData uri="http://schemas.openxmlformats.org/drawingml/2006/picture">
+                      <pic:pic xmlns:pic="http://schemas.openxmlformats.org/drawingml/2006/picture">
+                        <pic:nvPicPr>
+                          <pic:cNvPr id="1" name=""/>
+                          <pic:cNvPicPr/>
+                        </pic:nvPicPr>
+                        <pic:blipFill>
+                          <a:blip r:embed="rId20"/>
+                          <a:stretch>
+                            <a:fillRect/>
+                          </a:stretch>
+                        </pic:blipFill>
+                        <pic:spPr>
+                          <a:xfrm>
+                            <a:off x="0" y="0"/>
+                            <a:ext cx="3578770" cy="1656955"/>
+                          </a:xfrm>
+                          <a:prstGeom prst="rect">
+                            <a:avLst/>
+                          </a:prstGeom>
+                        </pic:spPr>
+                      </pic:pic>
+                    </a:graphicData>
+                  </a:graphic>
+                </wp:inline>
+              </w:drawing>
+            </w:r>
+          </w:p>
+        </w:tc>
+        <w:tc>
+          <w:tcPr>
+            <w:tcW w:w="1730" w:type="dxa"/>
+            <w:vAlign w:val="center"/>
+          </w:tcPr>
+          <w:p>
+            <w:pPr>
+              <w:jc w:val="center"/>
+              <w:cnfStyle w:val="000000000000" w:firstRow="0" w:lastRow="0" w:firstColumn="0" w:lastColumn="0" w:oddVBand="0" w:evenVBand="0" w:oddHBand="0" w:evenHBand="0" w:firstRowFirstColumn="0" w:firstRowLastColumn="0" w:lastRowFirstColumn="0" w:lastRowLastColumn="0"/>
+              <w:rPr>
+                <w:rFonts w:ascii="Roboto" w:hAnsi="Roboto"/>
+                <w:color w:val="5F6368"/>
+                <w:sz w:val="21"/>
+                <w:szCs w:val="21"/>
+                <w:shd w:val="clear" w:color="auto" w:fill="FFFFFF"/>
+              </w:rPr>
+            </w:pPr>
+            <w:r>
+              <w:rPr>
+                <w:rFonts w:ascii="Roboto" w:hAnsi="Roboto"/>
+                <w:color w:val="5F6368"/>
+                <w:shd w:val="clear" w:color="auto" w:fill="FFFFFF"/>
+              </w:rPr>
+              <w:t>Don’t use expressive fonts as button text, including display, handwritten, and script styles.</w:t>
+            </w:r>
+          </w:p>
+        </w:tc>
+      </w:tr>
+    </w:tbl>
+    <w:p>
+      <w:r>
+        <w:t xml:space="preserve">  </w:t>
+      </w:r>
     </w:p>
     <w:sectPr>
       <w:pgSz w:w="11906" w:h="16838"/>
@@ -1232,6 +1696,56 @@
     </w:sectPr>
   </w:body>
 </w:document>
+</file>
+
+<file path=word/endnotes.xml><?xml version="1.0" encoding="utf-8"?>
+<w:endnotes xmlns:wpc="http://schemas.microsoft.com/office/word/2010/wordprocessingCanvas" xmlns:cx="http://schemas.microsoft.com/office/drawing/2014/chartex" xmlns:cx1="http://schemas.microsoft.com/office/drawing/2015/9/8/chartex" xmlns:cx2="http://schemas.microsoft.com/office/drawing/2015/10/21/chartex" xmlns:cx3="http://schemas.microsoft.com/office/drawing/2016/5/9/chartex" xmlns:cx4="http://schemas.microsoft.com/office/drawing/2016/5/10/chartex" xmlns:cx5="http://schemas.microsoft.com/office/drawing/2016/5/11/chartex" xmlns:cx6="http://schemas.microsoft.com/office/drawing/2016/5/12/chartex" xmlns:cx7="http://schemas.microsoft.com/office/drawing/2016/5/13/chartex" xmlns:cx8="http://schemas.microsoft.com/office/drawing/2016/5/14/chartex" xmlns:mc="http://schemas.openxmlformats.org/markup-compatibility/2006" xmlns:aink="http://schemas.microsoft.com/office/drawing/2016/ink" xmlns:am3d="http://schemas.microsoft.com/office/drawing/2017/model3d" xmlns:o="urn:schemas-microsoft-com:office:office" xmlns:r="http://schemas.openxmlformats.org/officeDocument/2006/relationships" xmlns:m="http://schemas.openxmlformats.org/officeDocument/2006/math" xmlns:v="urn:schemas-microsoft-com:vml" xmlns:wp14="http://schemas.microsoft.com/office/word/2010/wordprocessingDrawing" xmlns:wp="http://schemas.openxmlformats.org/drawingml/2006/wordprocessingDrawing" xmlns:w10="urn:schemas-microsoft-com:office:word" xmlns:w="http://schemas.openxmlformats.org/wordprocessingml/2006/main" xmlns:w14="http://schemas.microsoft.com/office/word/2010/wordml" xmlns:w15="http://schemas.microsoft.com/office/word/2012/wordml" xmlns:w16cid="http://schemas.microsoft.com/office/word/2016/wordml/cid" xmlns:w16se="http://schemas.microsoft.com/office/word/2015/wordml/symex" xmlns:wpg="http://schemas.microsoft.com/office/word/2010/wordprocessingGroup" xmlns:wpi="http://schemas.microsoft.com/office/word/2010/wordprocessingInk" xmlns:wne="http://schemas.microsoft.com/office/word/2006/wordml" xmlns:wps="http://schemas.microsoft.com/office/word/2010/wordprocessingShape" mc:Ignorable="w14 w15 w16se w16cid wp14">
+  <w:endnote w:type="separator" w:id="-1">
+    <w:p>
+      <w:pPr>
+        <w:spacing w:after="0" w:line="240" w:lineRule="auto"/>
+      </w:pPr>
+      <w:r>
+        <w:separator/>
+      </w:r>
+    </w:p>
+  </w:endnote>
+  <w:endnote w:type="continuationSeparator" w:id="0">
+    <w:p>
+      <w:pPr>
+        <w:spacing w:after="0" w:line="240" w:lineRule="auto"/>
+      </w:pPr>
+      <w:r>
+        <w:continuationSeparator/>
+      </w:r>
+    </w:p>
+  </w:endnote>
+</w:endnotes>
+</file>
+
+<file path=word/footnotes.xml><?xml version="1.0" encoding="utf-8"?>
+<w:footnotes xmlns:wpc="http://schemas.microsoft.com/office/word/2010/wordprocessingCanvas" xmlns:cx="http://schemas.microsoft.com/office/drawing/2014/chartex" xmlns:cx1="http://schemas.microsoft.com/office/drawing/2015/9/8/chartex" xmlns:cx2="http://schemas.microsoft.com/office/drawing/2015/10/21/chartex" xmlns:cx3="http://schemas.microsoft.com/office/drawing/2016/5/9/chartex" xmlns:cx4="http://schemas.microsoft.com/office/drawing/2016/5/10/chartex" xmlns:cx5="http://schemas.microsoft.com/office/drawing/2016/5/11/chartex" xmlns:cx6="http://schemas.microsoft.com/office/drawing/2016/5/12/chartex" xmlns:cx7="http://schemas.microsoft.com/office/drawing/2016/5/13/chartex" xmlns:cx8="http://schemas.microsoft.com/office/drawing/2016/5/14/chartex" xmlns:mc="http://schemas.openxmlformats.org/markup-compatibility/2006" xmlns:aink="http://schemas.microsoft.com/office/drawing/2016/ink" xmlns:am3d="http://schemas.microsoft.com/office/drawing/2017/model3d" xmlns:o="urn:schemas-microsoft-com:office:office" xmlns:r="http://schemas.openxmlformats.org/officeDocument/2006/relationships" xmlns:m="http://schemas.openxmlformats.org/officeDocument/2006/math" xmlns:v="urn:schemas-microsoft-com:vml" xmlns:wp14="http://schemas.microsoft.com/office/word/2010/wordprocessingDrawing" xmlns:wp="http://schemas.openxmlformats.org/drawingml/2006/wordprocessingDrawing" xmlns:w10="urn:schemas-microsoft-com:office:word" xmlns:w="http://schemas.openxmlformats.org/wordprocessingml/2006/main" xmlns:w14="http://schemas.microsoft.com/office/word/2010/wordml" xmlns:w15="http://schemas.microsoft.com/office/word/2012/wordml" xmlns:w16cid="http://schemas.microsoft.com/office/word/2016/wordml/cid" xmlns:w16se="http://schemas.microsoft.com/office/word/2015/wordml/symex" xmlns:wpg="http://schemas.microsoft.com/office/word/2010/wordprocessingGroup" xmlns:wpi="http://schemas.microsoft.com/office/word/2010/wordprocessingInk" xmlns:wne="http://schemas.microsoft.com/office/word/2006/wordml" xmlns:wps="http://schemas.microsoft.com/office/word/2010/wordprocessingShape" mc:Ignorable="w14 w15 w16se w16cid wp14">
+  <w:footnote w:type="separator" w:id="-1">
+    <w:p>
+      <w:pPr>
+        <w:spacing w:after="0" w:line="240" w:lineRule="auto"/>
+      </w:pPr>
+      <w:r>
+        <w:separator/>
+      </w:r>
+    </w:p>
+  </w:footnote>
+  <w:footnote w:type="continuationSeparator" w:id="0">
+    <w:p>
+      <w:pPr>
+        <w:spacing w:after="0" w:line="240" w:lineRule="auto"/>
+      </w:pPr>
+      <w:r>
+        <w:continuationSeparator/>
+      </w:r>
+    </w:p>
+  </w:footnote>
+</w:footnotes>
 </file>
 
 <file path=word/styles.xml><?xml version="1.0" encoding="utf-8"?>
@@ -1798,6 +2312,50 @@
       <w:shd w:val="clear" w:color="auto" w:fill="E1DFDD"/>
     </w:rPr>
   </w:style>
+  <w:style w:type="paragraph" w:styleId="Header">
+    <w:name w:val="header"/>
+    <w:basedOn w:val="Normal"/>
+    <w:link w:val="HeaderChar"/>
+    <w:uiPriority w:val="99"/>
+    <w:unhideWhenUsed/>
+    <w:rsid w:val="00855DE0"/>
+    <w:pPr>
+      <w:tabs>
+        <w:tab w:val="center" w:pos="4680"/>
+        <w:tab w:val="right" w:pos="9360"/>
+      </w:tabs>
+      <w:spacing w:after="0" w:line="240" w:lineRule="auto"/>
+    </w:pPr>
+  </w:style>
+  <w:style w:type="character" w:customStyle="1" w:styleId="HeaderChar">
+    <w:name w:val="Header Char"/>
+    <w:basedOn w:val="DefaultParagraphFont"/>
+    <w:link w:val="Header"/>
+    <w:uiPriority w:val="99"/>
+    <w:rsid w:val="00855DE0"/>
+  </w:style>
+  <w:style w:type="paragraph" w:styleId="Footer">
+    <w:name w:val="footer"/>
+    <w:basedOn w:val="Normal"/>
+    <w:link w:val="FooterChar"/>
+    <w:uiPriority w:val="99"/>
+    <w:unhideWhenUsed/>
+    <w:rsid w:val="00855DE0"/>
+    <w:pPr>
+      <w:tabs>
+        <w:tab w:val="center" w:pos="4680"/>
+        <w:tab w:val="right" w:pos="9360"/>
+      </w:tabs>
+      <w:spacing w:after="0" w:line="240" w:lineRule="auto"/>
+    </w:pPr>
+  </w:style>
+  <w:style w:type="character" w:customStyle="1" w:styleId="FooterChar">
+    <w:name w:val="Footer Char"/>
+    <w:basedOn w:val="DefaultParagraphFont"/>
+    <w:link w:val="Footer"/>
+    <w:uiPriority w:val="99"/>
+    <w:rsid w:val="00855DE0"/>
+  </w:style>
 </w:styles>
 </file>
 
@@ -2101,7 +2659,7 @@
 </file>
 
 <file path=customXml/itemProps1.xml><?xml version="1.0" encoding="utf-8"?>
-<ds:datastoreItem xmlns:ds="http://schemas.openxmlformats.org/officeDocument/2006/customXml" ds:itemID="{B304BDAE-7F2D-4D8D-A2F2-B748785A77EB}">
+<ds:datastoreItem xmlns:ds="http://schemas.openxmlformats.org/officeDocument/2006/customXml" ds:itemID="{EA537CB0-BA9A-4123-B612-FFF5315F3F9A}">
   <ds:schemaRefs>
     <ds:schemaRef ds:uri="http://schemas.openxmlformats.org/officeDocument/2006/bibliography"/>
   </ds:schemaRefs>

</xml_diff>